<commit_message>
Version Control Seq Diagram
</commit_message>
<xml_diff>
--- a/แผนภาพ/แผนภาพ Sequence/มอดูล ขนาดตู้/ไฟล์ภาพ/V2.8.1 [2021-11-09] Version Control Sequence Uc. 8.1 ดูรายการขนาดตู้.docx
+++ b/แผนภาพ/แผนภาพ Sequence/มอดูล ขนาดตู้/ไฟล์ภาพ/V2.8.1 [2021-11-09] Version Control Sequence Uc. 8.1 ดูรายการขนาดตู้.docx
@@ -117,15 +117,15 @@
       </w:tblPr>
       <w:tblGrid>
         <w:gridCol w:w="985"/>
-        <w:gridCol w:w="1800"/>
-        <w:gridCol w:w="2192"/>
+        <w:gridCol w:w="1980"/>
+        <w:gridCol w:w="2012"/>
         <w:gridCol w:w="1659"/>
         <w:gridCol w:w="1660"/>
       </w:tblGrid>
       <w:tr>
         <w:tc>
           <w:tcPr>
-            <w:tcW w:w="2785" w:type="dxa"/>
+            <w:tcW w:w="2965" w:type="dxa"/>
             <w:gridSpan w:val="2"/>
             <w:shd w:val="clear" w:color="auto" w:fill="70AD47" w:themeFill="accent6"/>
           </w:tcPr>
@@ -154,7 +154,7 @@
         </w:tc>
         <w:tc>
           <w:tcPr>
-            <w:tcW w:w="5511" w:type="dxa"/>
+            <w:tcW w:w="5331" w:type="dxa"/>
             <w:gridSpan w:val="3"/>
             <w:shd w:val="clear" w:color="auto" w:fill="E2EFD9" w:themeFill="accent6" w:themeFillTint="33"/>
           </w:tcPr>
@@ -192,7 +192,7 @@
         </w:trPr>
         <w:tc>
           <w:tcPr>
-            <w:tcW w:w="2785" w:type="dxa"/>
+            <w:tcW w:w="2965" w:type="dxa"/>
             <w:gridSpan w:val="2"/>
             <w:shd w:val="clear" w:color="auto" w:fill="70AD47" w:themeFill="accent6"/>
           </w:tcPr>
@@ -222,14 +222,14 @@
         </w:tc>
         <w:tc>
           <w:tcPr>
-            <w:tcW w:w="5511" w:type="dxa"/>
+            <w:tcW w:w="5331" w:type="dxa"/>
             <w:gridSpan w:val="3"/>
             <w:shd w:val="clear" w:color="auto" w:fill="E2EFD9" w:themeFill="accent6" w:themeFillTint="33"/>
           </w:tcPr>
           <w:p>
             <w:pPr>
               <w:rPr>
-                <w:rFonts w:ascii="TH Sarabun New" w:hAnsi="TH Sarabun New" w:hint="cs"/>
+                <w:rFonts w:ascii="TH Sarabun New" w:hAnsi="TH Sarabun New"/>
                 <w:sz w:val="32"/>
                 <w:szCs w:val="32"/>
                 <w:cs/>
@@ -257,7 +257,7 @@
       <w:tr>
         <w:tc>
           <w:tcPr>
-            <w:tcW w:w="2785" w:type="dxa"/>
+            <w:tcW w:w="2965" w:type="dxa"/>
             <w:gridSpan w:val="2"/>
             <w:shd w:val="clear" w:color="auto" w:fill="70AD47" w:themeFill="accent6"/>
           </w:tcPr>
@@ -287,7 +287,7 @@
         </w:tc>
         <w:tc>
           <w:tcPr>
-            <w:tcW w:w="5511" w:type="dxa"/>
+            <w:tcW w:w="5331" w:type="dxa"/>
             <w:gridSpan w:val="3"/>
             <w:shd w:val="clear" w:color="auto" w:fill="E2EFD9" w:themeFill="accent6" w:themeFillTint="33"/>
           </w:tcPr>
@@ -338,7 +338,7 @@
       <w:tr>
         <w:tc>
           <w:tcPr>
-            <w:tcW w:w="2785" w:type="dxa"/>
+            <w:tcW w:w="2965" w:type="dxa"/>
             <w:gridSpan w:val="2"/>
             <w:shd w:val="clear" w:color="auto" w:fill="70AD47" w:themeFill="accent6"/>
           </w:tcPr>
@@ -378,7 +378,7 @@
         </w:tc>
         <w:tc>
           <w:tcPr>
-            <w:tcW w:w="5511" w:type="dxa"/>
+            <w:tcW w:w="5331" w:type="dxa"/>
             <w:gridSpan w:val="3"/>
             <w:shd w:val="clear" w:color="auto" w:fill="E2EFD9" w:themeFill="accent6" w:themeFillTint="33"/>
           </w:tcPr>
@@ -446,7 +446,7 @@
         </w:tc>
         <w:tc>
           <w:tcPr>
-            <w:tcW w:w="1800" w:type="dxa"/>
+            <w:tcW w:w="1980" w:type="dxa"/>
             <w:tcBorders>
               <w:bottom w:val="single" w:sz="4" w:space="0" w:color="auto"/>
             </w:tcBorders>
@@ -478,7 +478,7 @@
         </w:tc>
         <w:tc>
           <w:tcPr>
-            <w:tcW w:w="2192" w:type="dxa"/>
+            <w:tcW w:w="2012" w:type="dxa"/>
             <w:tcBorders>
               <w:bottom w:val="single" w:sz="4" w:space="0" w:color="auto"/>
             </w:tcBorders>
@@ -602,7 +602,7 @@
         </w:tc>
         <w:tc>
           <w:tcPr>
-            <w:tcW w:w="1800" w:type="dxa"/>
+            <w:tcW w:w="1980" w:type="dxa"/>
             <w:shd w:val="clear" w:color="auto" w:fill="auto"/>
           </w:tcPr>
           <w:p>
@@ -629,7 +629,24 @@
                 <w:szCs w:val="32"/>
                 <w:cs/>
               </w:rPr>
-              <w:t xml:space="preserve">พฤศจิกายน </w:t>
+              <w:t>พฤศจิกาย</w:t>
+            </w:r>
+            <w:r>
+              <w:rPr>
+                <w:rFonts w:ascii="TH Sarabun New" w:hAnsi="TH Sarabun New" w:hint="cs"/>
+                <w:sz w:val="32"/>
+                <w:szCs w:val="32"/>
+                <w:cs/>
+              </w:rPr>
+              <w:t>น</w:t>
+            </w:r>
+            <w:r>
+              <w:rPr>
+                <w:rFonts w:ascii="TH Sarabun New" w:hAnsi="TH Sarabun New"/>
+                <w:sz w:val="32"/>
+                <w:szCs w:val="32"/>
+              </w:rPr>
+              <w:t xml:space="preserve"> </w:t>
             </w:r>
             <w:r>
               <w:rPr>
@@ -643,14 +660,13 @@
         </w:tc>
         <w:tc>
           <w:tcPr>
-            <w:tcW w:w="2192" w:type="dxa"/>
-            <w:shd w:val="clear" w:color="auto" w:fill="auto"/>
-          </w:tcPr>
-          <w:p>
-            <w:pPr>
-              <w:jc w:val="center"/>
-              <w:rPr>
-                <w:rFonts w:ascii="TH Sarabun New" w:hAnsi="TH Sarabun New" w:hint="cs"/>
+            <w:tcW w:w="2012" w:type="dxa"/>
+            <w:shd w:val="clear" w:color="auto" w:fill="auto"/>
+          </w:tcPr>
+          <w:p>
+            <w:pPr>
+              <w:rPr>
+                <w:rFonts w:ascii="TH Sarabun New" w:hAnsi="TH Sarabun New"/>
                 <w:sz w:val="32"/>
                 <w:szCs w:val="32"/>
                 <w:cs/>
@@ -747,7 +763,7 @@
                 <w:sz w:val="32"/>
                 <w:szCs w:val="32"/>
               </w:rPr>
-              <w:t>(DEV)</w:t>
+              <w:t>(D)</w:t>
             </w:r>
           </w:p>
         </w:tc>
@@ -773,13 +789,13 @@
                 <w:sz w:val="32"/>
                 <w:szCs w:val="32"/>
               </w:rPr>
-              <w:t>2.3.1</w:t>
-            </w:r>
-          </w:p>
-        </w:tc>
-        <w:tc>
-          <w:tcPr>
-            <w:tcW w:w="1800" w:type="dxa"/>
+              <w:t>2.7.1</w:t>
+            </w:r>
+          </w:p>
+        </w:tc>
+        <w:tc>
+          <w:tcPr>
+            <w:tcW w:w="1980" w:type="dxa"/>
             <w:shd w:val="clear" w:color="auto" w:fill="auto"/>
           </w:tcPr>
           <w:p>
@@ -806,7 +822,7 @@
                 <w:szCs w:val="32"/>
                 <w:cs/>
               </w:rPr>
-              <w:t xml:space="preserve">กันยายน </w:t>
+              <w:t xml:space="preserve">ตุลาคม </w:t>
             </w:r>
             <w:r>
               <w:rPr>
@@ -820,14 +836,13 @@
         </w:tc>
         <w:tc>
           <w:tcPr>
-            <w:tcW w:w="2192" w:type="dxa"/>
-            <w:shd w:val="clear" w:color="auto" w:fill="auto"/>
-          </w:tcPr>
-          <w:p>
-            <w:pPr>
-              <w:jc w:val="center"/>
-              <w:rPr>
-                <w:rFonts w:ascii="TH Sarabun New" w:hAnsi="TH Sarabun New" w:hint="cs"/>
+            <w:tcW w:w="2012" w:type="dxa"/>
+            <w:shd w:val="clear" w:color="auto" w:fill="auto"/>
+          </w:tcPr>
+          <w:p>
+            <w:pPr>
+              <w:rPr>
+                <w:rFonts w:ascii="TH Sarabun New" w:hAnsi="TH Sarabun New"/>
                 <w:sz w:val="32"/>
                 <w:szCs w:val="32"/>
                 <w:cs/>
@@ -853,9 +868,10 @@
             <w:pPr>
               <w:jc w:val="center"/>
               <w:rPr>
-                <w:rFonts w:ascii="TH Sarabun New" w:hAnsi="TH Sarabun New" w:hint="cs"/>
-                <w:sz w:val="32"/>
-                <w:szCs w:val="32"/>
+                <w:rFonts w:ascii="TH Sarabun New" w:hAnsi="TH Sarabun New"/>
+                <w:sz w:val="32"/>
+                <w:szCs w:val="32"/>
+                <w:cs/>
               </w:rPr>
             </w:pPr>
             <w:r>
@@ -886,27 +902,36 @@
             <w:pPr>
               <w:jc w:val="center"/>
               <w:rPr>
-                <w:rFonts w:ascii="TH Sarabun New" w:hAnsi="TH Sarabun New" w:hint="cs"/>
-                <w:sz w:val="32"/>
-                <w:szCs w:val="32"/>
-              </w:rPr>
-            </w:pPr>
-            <w:r>
-              <w:rPr>
-                <w:rFonts w:ascii="TH Sarabun New" w:hAnsi="TH Sarabun New" w:hint="cs"/>
-                <w:sz w:val="32"/>
-                <w:szCs w:val="32"/>
-                <w:cs/>
-              </w:rPr>
-              <w:t xml:space="preserve">ณัฐดนัย </w:t>
-            </w:r>
-            <w:r>
-              <w:rPr>
-                <w:rFonts w:ascii="TH Sarabun New" w:hAnsi="TH Sarabun New"/>
-                <w:sz w:val="32"/>
-                <w:szCs w:val="32"/>
-              </w:rPr>
-              <w:t>(DM)</w:t>
+                <w:rFonts w:ascii="TH Sarabun New" w:hAnsi="TH Sarabun New"/>
+                <w:sz w:val="32"/>
+                <w:szCs w:val="32"/>
+              </w:rPr>
+            </w:pPr>
+            <w:r>
+              <w:rPr>
+                <w:rFonts w:ascii="TH Sarabun New" w:hAnsi="TH Sarabun New"/>
+                <w:sz w:val="32"/>
+                <w:szCs w:val="32"/>
+                <w:cs/>
+              </w:rPr>
+              <w:t>วริศรา</w:t>
+            </w:r>
+            <w:r>
+              <w:rPr>
+                <w:rFonts w:ascii="TH Sarabun New" w:hAnsi="TH Sarabun New" w:hint="cs"/>
+                <w:sz w:val="32"/>
+                <w:szCs w:val="32"/>
+                <w:cs/>
+              </w:rPr>
+              <w:t xml:space="preserve"> </w:t>
+            </w:r>
+            <w:r>
+              <w:rPr>
+                <w:rFonts w:ascii="TH Sarabun New" w:hAnsi="TH Sarabun New"/>
+                <w:sz w:val="32"/>
+                <w:szCs w:val="32"/>
+              </w:rPr>
+              <w:t>(D)</w:t>
             </w:r>
           </w:p>
         </w:tc>
@@ -932,40 +957,40 @@
                 <w:sz w:val="32"/>
                 <w:szCs w:val="32"/>
               </w:rPr>
-              <w:t>1.5.2</w:t>
-            </w:r>
-          </w:p>
-        </w:tc>
-        <w:tc>
-          <w:tcPr>
-            <w:tcW w:w="1800" w:type="dxa"/>
-            <w:shd w:val="clear" w:color="auto" w:fill="auto"/>
-          </w:tcPr>
-          <w:p>
-            <w:pPr>
-              <w:jc w:val="center"/>
-              <w:rPr>
-                <w:rFonts w:ascii="TH Sarabun New" w:hAnsi="TH Sarabun New" w:hint="cs"/>
-                <w:sz w:val="32"/>
-                <w:szCs w:val="32"/>
-              </w:rPr>
-            </w:pPr>
-            <w:r>
-              <w:rPr>
-                <w:rFonts w:ascii="TH Sarabun New" w:hAnsi="TH Sarabun New"/>
-                <w:sz w:val="32"/>
-                <w:szCs w:val="32"/>
-              </w:rPr>
-              <w:t xml:space="preserve">5 </w:t>
-            </w:r>
-            <w:r>
-              <w:rPr>
-                <w:rFonts w:ascii="TH Sarabun New" w:hAnsi="TH Sarabun New" w:hint="cs"/>
-                <w:sz w:val="32"/>
-                <w:szCs w:val="32"/>
-                <w:cs/>
-              </w:rPr>
-              <w:t xml:space="preserve">สิงหาคม </w:t>
+              <w:t>2.3.1</w:t>
+            </w:r>
+          </w:p>
+        </w:tc>
+        <w:tc>
+          <w:tcPr>
+            <w:tcW w:w="1980" w:type="dxa"/>
+            <w:shd w:val="clear" w:color="auto" w:fill="auto"/>
+          </w:tcPr>
+          <w:p>
+            <w:pPr>
+              <w:jc w:val="center"/>
+              <w:rPr>
+                <w:rFonts w:ascii="TH Sarabun New" w:hAnsi="TH Sarabun New"/>
+                <w:sz w:val="32"/>
+                <w:szCs w:val="32"/>
+              </w:rPr>
+            </w:pPr>
+            <w:r>
+              <w:rPr>
+                <w:rFonts w:ascii="TH Sarabun New" w:hAnsi="TH Sarabun New"/>
+                <w:sz w:val="32"/>
+                <w:szCs w:val="32"/>
+              </w:rPr>
+              <w:t xml:space="preserve">23 </w:t>
+            </w:r>
+            <w:r>
+              <w:rPr>
+                <w:rFonts w:ascii="TH Sarabun New" w:hAnsi="TH Sarabun New" w:hint="cs"/>
+                <w:sz w:val="32"/>
+                <w:szCs w:val="32"/>
+                <w:cs/>
+              </w:rPr>
+              <w:t xml:space="preserve">กันยายน </w:t>
             </w:r>
             <w:r>
               <w:rPr>
@@ -979,14 +1004,13 @@
         </w:tc>
         <w:tc>
           <w:tcPr>
-            <w:tcW w:w="2192" w:type="dxa"/>
-            <w:shd w:val="clear" w:color="auto" w:fill="auto"/>
-          </w:tcPr>
-          <w:p>
-            <w:pPr>
-              <w:jc w:val="center"/>
-              <w:rPr>
-                <w:rFonts w:ascii="TH Sarabun New" w:hAnsi="TH Sarabun New" w:hint="cs"/>
+            <w:tcW w:w="2012" w:type="dxa"/>
+            <w:shd w:val="clear" w:color="auto" w:fill="auto"/>
+          </w:tcPr>
+          <w:p>
+            <w:pPr>
+              <w:rPr>
+                <w:rFonts w:ascii="TH Sarabun New" w:hAnsi="TH Sarabun New"/>
                 <w:sz w:val="32"/>
                 <w:szCs w:val="32"/>
                 <w:cs/>
@@ -1024,15 +1048,15 @@
                 <w:szCs w:val="32"/>
                 <w:cs/>
               </w:rPr>
-              <w:t xml:space="preserve">ณัฐนันท์ </w:t>
-            </w:r>
-            <w:r>
-              <w:rPr>
-                <w:rFonts w:ascii="TH Sarabun New" w:hAnsi="TH Sarabun New"/>
-                <w:sz w:val="32"/>
-                <w:szCs w:val="32"/>
-              </w:rPr>
-              <w:t>(QA)</w:t>
+              <w:t xml:space="preserve">วิรัตน์ </w:t>
+            </w:r>
+            <w:r>
+              <w:rPr>
+                <w:rFonts w:ascii="TH Sarabun New" w:hAnsi="TH Sarabun New"/>
+                <w:sz w:val="32"/>
+                <w:szCs w:val="32"/>
+              </w:rPr>
+              <w:t>(TL)</w:t>
             </w:r>
           </w:p>
         </w:tc>
@@ -1057,15 +1081,15 @@
                 <w:szCs w:val="32"/>
                 <w:cs/>
               </w:rPr>
-              <w:t xml:space="preserve">ธนาธิป </w:t>
-            </w:r>
-            <w:r>
-              <w:rPr>
-                <w:rFonts w:ascii="TH Sarabun New" w:hAnsi="TH Sarabun New"/>
-                <w:sz w:val="32"/>
-                <w:szCs w:val="32"/>
-              </w:rPr>
-              <w:t>(SM)</w:t>
+              <w:t xml:space="preserve">ณัฐดนัย </w:t>
+            </w:r>
+            <w:r>
+              <w:rPr>
+                <w:rFonts w:ascii="TH Sarabun New" w:hAnsi="TH Sarabun New"/>
+                <w:sz w:val="32"/>
+                <w:szCs w:val="32"/>
+              </w:rPr>
+              <w:t>(DM)</w:t>
             </w:r>
           </w:p>
         </w:tc>
@@ -1091,40 +1115,40 @@
                 <w:sz w:val="32"/>
                 <w:szCs w:val="32"/>
               </w:rPr>
-              <w:t>1.5.1</w:t>
-            </w:r>
-          </w:p>
-        </w:tc>
-        <w:tc>
-          <w:tcPr>
-            <w:tcW w:w="1800" w:type="dxa"/>
-            <w:shd w:val="clear" w:color="auto" w:fill="auto"/>
-          </w:tcPr>
-          <w:p>
-            <w:pPr>
-              <w:jc w:val="center"/>
-              <w:rPr>
-                <w:rFonts w:ascii="TH Sarabun New" w:hAnsi="TH Sarabun New"/>
-                <w:sz w:val="32"/>
-                <w:szCs w:val="32"/>
-              </w:rPr>
-            </w:pPr>
-            <w:r>
-              <w:rPr>
-                <w:rFonts w:ascii="TH Sarabun New" w:hAnsi="TH Sarabun New"/>
-                <w:sz w:val="32"/>
-                <w:szCs w:val="32"/>
-              </w:rPr>
-              <w:t xml:space="preserve">30 </w:t>
-            </w:r>
-            <w:r>
-              <w:rPr>
-                <w:rFonts w:ascii="TH Sarabun New" w:hAnsi="TH Sarabun New" w:hint="cs"/>
-                <w:sz w:val="32"/>
-                <w:szCs w:val="32"/>
-                <w:cs/>
-              </w:rPr>
-              <w:t xml:space="preserve">กรกฎาคม </w:t>
+              <w:t>1.5.2</w:t>
+            </w:r>
+          </w:p>
+        </w:tc>
+        <w:tc>
+          <w:tcPr>
+            <w:tcW w:w="1980" w:type="dxa"/>
+            <w:shd w:val="clear" w:color="auto" w:fill="auto"/>
+          </w:tcPr>
+          <w:p>
+            <w:pPr>
+              <w:jc w:val="center"/>
+              <w:rPr>
+                <w:rFonts w:ascii="TH Sarabun New" w:hAnsi="TH Sarabun New"/>
+                <w:sz w:val="32"/>
+                <w:szCs w:val="32"/>
+              </w:rPr>
+            </w:pPr>
+            <w:r>
+              <w:rPr>
+                <w:rFonts w:ascii="TH Sarabun New" w:hAnsi="TH Sarabun New"/>
+                <w:sz w:val="32"/>
+                <w:szCs w:val="32"/>
+              </w:rPr>
+              <w:t xml:space="preserve">5 </w:t>
+            </w:r>
+            <w:r>
+              <w:rPr>
+                <w:rFonts w:ascii="TH Sarabun New" w:hAnsi="TH Sarabun New" w:hint="cs"/>
+                <w:sz w:val="32"/>
+                <w:szCs w:val="32"/>
+                <w:cs/>
+              </w:rPr>
+              <w:t xml:space="preserve">สิงหาคม </w:t>
             </w:r>
             <w:r>
               <w:rPr>
@@ -1138,14 +1162,13 @@
         </w:tc>
         <w:tc>
           <w:tcPr>
-            <w:tcW w:w="2192" w:type="dxa"/>
-            <w:shd w:val="clear" w:color="auto" w:fill="auto"/>
-          </w:tcPr>
-          <w:p>
-            <w:pPr>
-              <w:jc w:val="center"/>
-              <w:rPr>
-                <w:rFonts w:ascii="TH Sarabun New" w:hAnsi="TH Sarabun New" w:hint="cs"/>
+            <w:tcW w:w="2012" w:type="dxa"/>
+            <w:shd w:val="clear" w:color="auto" w:fill="auto"/>
+          </w:tcPr>
+          <w:p>
+            <w:pPr>
+              <w:rPr>
+                <w:rFonts w:ascii="TH Sarabun New" w:hAnsi="TH Sarabun New"/>
                 <w:sz w:val="32"/>
                 <w:szCs w:val="32"/>
                 <w:cs/>
@@ -1250,31 +1273,31 @@
                 <w:sz w:val="32"/>
                 <w:szCs w:val="32"/>
               </w:rPr>
-              <w:t>1.4.2</w:t>
-            </w:r>
-          </w:p>
-        </w:tc>
-        <w:tc>
-          <w:tcPr>
-            <w:tcW w:w="1800" w:type="dxa"/>
-            <w:shd w:val="clear" w:color="auto" w:fill="auto"/>
-          </w:tcPr>
-          <w:p>
-            <w:pPr>
-              <w:jc w:val="center"/>
-              <w:rPr>
-                <w:rFonts w:ascii="TH Sarabun New" w:hAnsi="TH Sarabun New"/>
-                <w:sz w:val="32"/>
-                <w:szCs w:val="32"/>
-              </w:rPr>
-            </w:pPr>
-            <w:r>
-              <w:rPr>
-                <w:rFonts w:ascii="TH Sarabun New" w:hAnsi="TH Sarabun New"/>
-                <w:sz w:val="32"/>
-                <w:szCs w:val="32"/>
-              </w:rPr>
-              <w:t xml:space="preserve">24 </w:t>
+              <w:t>1.5.1</w:t>
+            </w:r>
+          </w:p>
+        </w:tc>
+        <w:tc>
+          <w:tcPr>
+            <w:tcW w:w="1980" w:type="dxa"/>
+            <w:shd w:val="clear" w:color="auto" w:fill="auto"/>
+          </w:tcPr>
+          <w:p>
+            <w:pPr>
+              <w:jc w:val="center"/>
+              <w:rPr>
+                <w:rFonts w:ascii="TH Sarabun New" w:hAnsi="TH Sarabun New"/>
+                <w:sz w:val="32"/>
+                <w:szCs w:val="32"/>
+              </w:rPr>
+            </w:pPr>
+            <w:r>
+              <w:rPr>
+                <w:rFonts w:ascii="TH Sarabun New" w:hAnsi="TH Sarabun New"/>
+                <w:sz w:val="32"/>
+                <w:szCs w:val="32"/>
+              </w:rPr>
+              <w:t xml:space="preserve">30 </w:t>
             </w:r>
             <w:r>
               <w:rPr>
@@ -1297,14 +1320,13 @@
         </w:tc>
         <w:tc>
           <w:tcPr>
-            <w:tcW w:w="2192" w:type="dxa"/>
-            <w:shd w:val="clear" w:color="auto" w:fill="auto"/>
-          </w:tcPr>
-          <w:p>
-            <w:pPr>
-              <w:jc w:val="center"/>
-              <w:rPr>
-                <w:rFonts w:ascii="TH Sarabun New" w:hAnsi="TH Sarabun New" w:hint="cs"/>
+            <w:tcW w:w="2012" w:type="dxa"/>
+            <w:shd w:val="clear" w:color="auto" w:fill="auto"/>
+          </w:tcPr>
+          <w:p>
+            <w:pPr>
+              <w:rPr>
+                <w:rFonts w:ascii="TH Sarabun New" w:hAnsi="TH Sarabun New"/>
                 <w:sz w:val="32"/>
                 <w:szCs w:val="32"/>
                 <w:cs/>
@@ -1330,10 +1352,9 @@
             <w:pPr>
               <w:jc w:val="center"/>
               <w:rPr>
-                <w:rFonts w:ascii="TH Sarabun New" w:hAnsi="TH Sarabun New" w:hint="cs"/>
-                <w:sz w:val="32"/>
-                <w:szCs w:val="32"/>
-                <w:cs/>
+                <w:rFonts w:ascii="TH Sarabun New" w:hAnsi="TH Sarabun New"/>
+                <w:sz w:val="32"/>
+                <w:szCs w:val="32"/>
               </w:rPr>
             </w:pPr>
             <w:r>
@@ -1410,13 +1431,172 @@
                 <w:sz w:val="32"/>
                 <w:szCs w:val="32"/>
               </w:rPr>
+              <w:t>1.4.2</w:t>
+            </w:r>
+          </w:p>
+        </w:tc>
+        <w:tc>
+          <w:tcPr>
+            <w:tcW w:w="1980" w:type="dxa"/>
+            <w:shd w:val="clear" w:color="auto" w:fill="auto"/>
+          </w:tcPr>
+          <w:p>
+            <w:pPr>
+              <w:jc w:val="center"/>
+              <w:rPr>
+                <w:rFonts w:ascii="TH Sarabun New" w:hAnsi="TH Sarabun New"/>
+                <w:sz w:val="32"/>
+                <w:szCs w:val="32"/>
+              </w:rPr>
+            </w:pPr>
+            <w:r>
+              <w:rPr>
+                <w:rFonts w:ascii="TH Sarabun New" w:hAnsi="TH Sarabun New"/>
+                <w:sz w:val="32"/>
+                <w:szCs w:val="32"/>
+              </w:rPr>
+              <w:t xml:space="preserve">24 </w:t>
+            </w:r>
+            <w:r>
+              <w:rPr>
+                <w:rFonts w:ascii="TH Sarabun New" w:hAnsi="TH Sarabun New" w:hint="cs"/>
+                <w:sz w:val="32"/>
+                <w:szCs w:val="32"/>
+                <w:cs/>
+              </w:rPr>
+              <w:t xml:space="preserve">กรกฎาคม </w:t>
+            </w:r>
+            <w:r>
+              <w:rPr>
+                <w:rFonts w:ascii="TH Sarabun New" w:hAnsi="TH Sarabun New"/>
+                <w:sz w:val="32"/>
+                <w:szCs w:val="32"/>
+              </w:rPr>
+              <w:t>2564</w:t>
+            </w:r>
+          </w:p>
+        </w:tc>
+        <w:tc>
+          <w:tcPr>
+            <w:tcW w:w="2012" w:type="dxa"/>
+            <w:shd w:val="clear" w:color="auto" w:fill="auto"/>
+          </w:tcPr>
+          <w:p>
+            <w:pPr>
+              <w:rPr>
+                <w:rFonts w:ascii="TH Sarabun New" w:hAnsi="TH Sarabun New"/>
+                <w:sz w:val="32"/>
+                <w:szCs w:val="32"/>
+                <w:cs/>
+              </w:rPr>
+            </w:pPr>
+            <w:r>
+              <w:rPr>
+                <w:rFonts w:ascii="TH Sarabun New" w:hAnsi="TH Sarabun New" w:hint="cs"/>
+                <w:sz w:val="32"/>
+                <w:szCs w:val="32"/>
+                <w:cs/>
+              </w:rPr>
+              <w:t>แก้ไข</w:t>
+            </w:r>
+          </w:p>
+        </w:tc>
+        <w:tc>
+          <w:tcPr>
+            <w:tcW w:w="1659" w:type="dxa"/>
+            <w:shd w:val="clear" w:color="auto" w:fill="auto"/>
+          </w:tcPr>
+          <w:p>
+            <w:pPr>
+              <w:jc w:val="center"/>
+              <w:rPr>
+                <w:rFonts w:ascii="TH Sarabun New" w:hAnsi="TH Sarabun New"/>
+                <w:sz w:val="32"/>
+                <w:szCs w:val="32"/>
+                <w:cs/>
+              </w:rPr>
+            </w:pPr>
+            <w:r>
+              <w:rPr>
+                <w:rFonts w:ascii="TH Sarabun New" w:hAnsi="TH Sarabun New" w:hint="cs"/>
+                <w:sz w:val="32"/>
+                <w:szCs w:val="32"/>
+                <w:cs/>
+              </w:rPr>
+              <w:t xml:space="preserve">ณัฐนันท์ </w:t>
+            </w:r>
+            <w:r>
+              <w:rPr>
+                <w:rFonts w:ascii="TH Sarabun New" w:hAnsi="TH Sarabun New"/>
+                <w:sz w:val="32"/>
+                <w:szCs w:val="32"/>
+              </w:rPr>
+              <w:t>(QA)</w:t>
+            </w:r>
+          </w:p>
+        </w:tc>
+        <w:tc>
+          <w:tcPr>
+            <w:tcW w:w="1660" w:type="dxa"/>
+            <w:shd w:val="clear" w:color="auto" w:fill="auto"/>
+          </w:tcPr>
+          <w:p>
+            <w:pPr>
+              <w:jc w:val="center"/>
+              <w:rPr>
+                <w:rFonts w:ascii="TH Sarabun New" w:hAnsi="TH Sarabun New"/>
+                <w:sz w:val="32"/>
+                <w:szCs w:val="32"/>
+              </w:rPr>
+            </w:pPr>
+            <w:r>
+              <w:rPr>
+                <w:rFonts w:ascii="TH Sarabun New" w:hAnsi="TH Sarabun New" w:hint="cs"/>
+                <w:sz w:val="32"/>
+                <w:szCs w:val="32"/>
+                <w:cs/>
+              </w:rPr>
+              <w:t xml:space="preserve">ธนาธิป </w:t>
+            </w:r>
+            <w:r>
+              <w:rPr>
+                <w:rFonts w:ascii="TH Sarabun New" w:hAnsi="TH Sarabun New"/>
+                <w:sz w:val="32"/>
+                <w:szCs w:val="32"/>
+              </w:rPr>
+              <w:t>(SM)</w:t>
+            </w:r>
+          </w:p>
+        </w:tc>
+      </w:tr>
+      <w:tr>
+        <w:tc>
+          <w:tcPr>
+            <w:tcW w:w="985" w:type="dxa"/>
+            <w:shd w:val="clear" w:color="auto" w:fill="auto"/>
+          </w:tcPr>
+          <w:p>
+            <w:pPr>
+              <w:jc w:val="center"/>
+              <w:rPr>
+                <w:rFonts w:ascii="TH Sarabun New" w:hAnsi="TH Sarabun New"/>
+                <w:sz w:val="32"/>
+                <w:szCs w:val="32"/>
+              </w:rPr>
+            </w:pPr>
+            <w:r>
+              <w:rPr>
+                <w:rFonts w:ascii="TH Sarabun New" w:hAnsi="TH Sarabun New"/>
+                <w:sz w:val="32"/>
+                <w:szCs w:val="32"/>
+              </w:rPr>
               <w:t>1.4.1</w:t>
             </w:r>
           </w:p>
         </w:tc>
         <w:tc>
           <w:tcPr>
-            <w:tcW w:w="1800" w:type="dxa"/>
+            <w:tcW w:w="1980" w:type="dxa"/>
             <w:shd w:val="clear" w:color="auto" w:fill="auto"/>
           </w:tcPr>
           <w:p>
@@ -1457,14 +1637,13 @@
         </w:tc>
         <w:tc>
           <w:tcPr>
-            <w:tcW w:w="2192" w:type="dxa"/>
-            <w:shd w:val="clear" w:color="auto" w:fill="auto"/>
-          </w:tcPr>
-          <w:p>
-            <w:pPr>
-              <w:jc w:val="center"/>
-              <w:rPr>
-                <w:rFonts w:ascii="TH Sarabun New" w:hAnsi="TH Sarabun New" w:hint="cs"/>
+            <w:tcW w:w="2012" w:type="dxa"/>
+            <w:shd w:val="clear" w:color="auto" w:fill="auto"/>
+          </w:tcPr>
+          <w:p>
+            <w:pPr>
+              <w:rPr>
+                <w:rFonts w:ascii="TH Sarabun New" w:hAnsi="TH Sarabun New"/>
                 <w:sz w:val="32"/>
                 <w:szCs w:val="32"/>
                 <w:cs/>
@@ -1490,7 +1669,7 @@
             <w:pPr>
               <w:jc w:val="center"/>
               <w:rPr>
-                <w:rFonts w:ascii="TH Sarabun New" w:hAnsi="TH Sarabun New" w:hint="cs"/>
+                <w:rFonts w:ascii="TH Sarabun New" w:hAnsi="TH Sarabun New"/>
                 <w:sz w:val="32"/>
                 <w:szCs w:val="32"/>
                 <w:cs/>

</xml_diff>